<commit_message>
Completar enquadramneto teorico e objetivos
</commit_message>
<xml_diff>
--- a/Relatórios/Relatório_HappyGuest.docx
+++ b/Relatórios/Relatório_HappyGuest.docx
@@ -6190,19 +6190,76 @@
     </w:p>
     <w:p>
       <w:pPr>
-        <w:ind w:left="357" w:firstLine="0"/>
-        <w:rPr>
-          <w:rFonts w:cs="Times New Roman"/>
-        </w:rPr>
-      </w:pPr>
-      <w:proofErr w:type="spellStart"/>
-      <w:r>
-        <w:rPr>
-          <w:rFonts w:cs="Times New Roman"/>
-        </w:rPr>
-        <w:t>Xxx</w:t>
-      </w:r>
-      <w:proofErr w:type="spellEnd"/>
+        <w:ind w:left="357" w:firstLine="351"/>
+        <w:rPr>
+          <w:rFonts w:cs="Times New Roman"/>
+        </w:rPr>
+      </w:pPr>
+      <w:r>
+        <w:rPr>
+          <w:rFonts w:cs="Times New Roman"/>
+        </w:rPr>
+        <w:t>Com a proliferação das redes sociais, os clientes insatisfeitos com o serviço de um hotel têm a tendência de expressar publicamente as suas insatisfações nessas plataformas online. Esta exposição pública das queixas pode prejudicar rapidamente a reputação de um hotel e influenciar negativamente a decisão de outros potenciais hóspedes. Este fenómeno representa um desafio significativo para a indústria hoteleira, dado que a imagem e a reputação são fatores críticos para o sucesso de qualquer estabelecimento.</w:t>
+      </w:r>
+    </w:p>
+    <w:p>
+      <w:pPr>
+        <w:ind w:left="357" w:firstLine="351"/>
+        <w:rPr>
+          <w:rFonts w:cs="Times New Roman"/>
+        </w:rPr>
+      </w:pPr>
+      <w:r>
+        <w:rPr>
+          <w:rFonts w:cs="Times New Roman"/>
+        </w:rPr>
+        <w:t>Neste contexto, os hotéis estão a tornar-se cada vez mais preocupados em acompanhar os clientes ao longo de toda a sua estadia, desde a reserva até ao check-out, com o objetivo de evitar experiências negativas. A gestão eficaz das expectativas dos clientes e a resolução atempada de eventuais problemas tornaram-se prioridades fundamentais para garantir a satisfação dos clientes e, consequentemente, a manutenção da competitividade no setor hoteleiro.</w:t>
+      </w:r>
+    </w:p>
+    <w:p>
+      <w:pPr>
+        <w:ind w:left="357" w:firstLine="351"/>
+      </w:pPr>
+      <w:r>
+        <w:rPr>
+          <w:rFonts w:cs="Times New Roman"/>
+        </w:rPr>
+        <w:t>Os dispositivos móveis, como smartphones e tablets, representam uma oportunidade para desenvolver serviços inovadores na área da hotelaria, especialmente na gestão das reclamações dos clientes.</w:t>
+      </w:r>
+      <w:r>
+        <w:t xml:space="preserve"> </w:t>
+      </w:r>
+      <w:bookmarkStart w:id="29" w:name="_Toc143640497"/>
+    </w:p>
+    <w:p>
+      <w:pPr>
+        <w:pStyle w:val="Ttulo2"/>
+      </w:pPr>
+      <w:r>
+        <w:lastRenderedPageBreak/>
+        <w:t>Objetivos</w:t>
+      </w:r>
+      <w:bookmarkEnd w:id="29"/>
+    </w:p>
+    <w:p>
+      <w:pPr>
+        <w:pStyle w:val="Ttulo2"/>
+        <w:numPr>
+          <w:ilvl w:val="0"/>
+          <w:numId w:val="0"/>
+        </w:numPr>
+        <w:spacing w:line="360" w:lineRule="auto"/>
+        <w:ind w:left="357" w:firstLine="351"/>
+      </w:pPr>
+      <w:r>
+        <w:rPr>
+          <w:rFonts w:eastAsiaTheme="minorHAnsi" w:cs="Times New Roman"/>
+          <w:b w:val="0"/>
+          <w:sz w:val="24"/>
+          <w:szCs w:val="22"/>
+        </w:rPr>
+        <w:t>Neste trabalho, pretendemos desenvolver uma aplicação tanto para smartphones Android como para utilização na web, com o objetivo de melhorar os serviços e facilitar a comunicação entre os clientes e os estabelecimentos hoteleiros. Esta aplicação será concebida para ser usada de forma prática e eficaz pelos hotéis localizados na região de Leiria, proporcionando uma experiência mais satisfatória aos hóspedes e uma gestão mais eficiente para os hotéis. Através desta aplicação, os hóspedes poderão comunicar as suas necessidades e reclamações diretamente, enquanto os hotéis terão a capacidade de responder de imediato e resolver quaisquer problemas, garantindo uma estadia mais agradável para todos os envolvidos.</w:t>
+      </w:r>
     </w:p>
     <w:p>
       <w:pPr>
@@ -6212,45 +6269,223 @@
       <w:r>
         <w:t xml:space="preserve"> </w:t>
       </w:r>
-      <w:bookmarkStart w:id="29" w:name="_Toc143640497"/>
-      <w:r>
-        <w:t>Objetivos</w:t>
-      </w:r>
-      <w:bookmarkEnd w:id="29"/>
-    </w:p>
-    <w:p>
-      <w:pPr>
-        <w:ind w:left="357" w:firstLine="0"/>
-        <w:rPr>
-          <w:rFonts w:cs="Times New Roman"/>
-        </w:rPr>
-      </w:pPr>
+      <w:bookmarkStart w:id="30" w:name="_Toc143640498"/>
+      <w:r>
+        <w:t>Estrutura do Relatório</w:t>
+      </w:r>
+      <w:bookmarkEnd w:id="30"/>
+    </w:p>
+    <w:p>
+      <w:pPr>
+        <w:ind w:left="357" w:firstLine="351"/>
+        <w:rPr>
+          <w:rFonts w:cs="Times New Roman"/>
+        </w:rPr>
+      </w:pPr>
+      <w:r>
+        <w:rPr>
+          <w:rFonts w:cs="Times New Roman"/>
+        </w:rPr>
+        <w:t>Este relatório está estruturado em quatro capítulos que abrangem todo o processo de pesquisa, planeamento, construção e desenvolvimento do projeto.</w:t>
+      </w:r>
+    </w:p>
+    <w:p>
+      <w:pPr>
+        <w:ind w:left="357" w:firstLine="351"/>
+        <w:rPr>
+          <w:rFonts w:cs="Times New Roman"/>
+        </w:rPr>
+      </w:pPr>
+      <w:r>
+        <w:rPr>
+          <w:rFonts w:cs="Times New Roman"/>
+        </w:rPr>
+        <w:t xml:space="preserve">No primeiro capítulo, abordamos todo o estudo teórico no contexto em que a aplicação se insere, incluindo a pesquisa e a discussão sobre hotéis, população e sistemas relevantes para a construção do projeto. </w:t>
+      </w:r>
+    </w:p>
+    <w:p>
+      <w:pPr>
+        <w:ind w:left="357" w:firstLine="351"/>
+        <w:rPr>
+          <w:rFonts w:cs="Times New Roman"/>
+        </w:rPr>
+      </w:pPr>
+      <w:r>
+        <w:rPr>
+          <w:rFonts w:cs="Times New Roman"/>
+        </w:rPr>
+        <w:t>No segundo capítulo, descrevemos as metodologias de desenvolvimento de software, especificando a metodologia escolhida para este projeto em particular. Apresentamos todas as decisões tomadas em relação à escolha do sistema, incluindo as linguagens de programação utilizadas, entre outros aspetos. Além disso, detalhamos o planeamento necessário para o projeto.</w:t>
+      </w:r>
+    </w:p>
+    <w:p>
+      <w:pPr>
+        <w:ind w:left="357" w:firstLine="351"/>
+        <w:rPr>
+          <w:rFonts w:cs="Times New Roman"/>
+        </w:rPr>
+      </w:pPr>
+      <w:r>
+        <w:rPr>
+          <w:rFonts w:cs="Times New Roman"/>
+        </w:rPr>
+        <w:t>No terceiro capítulo, apresentamos em detalhe a definição do produto, os requisitos do sistema, o protótipo da aplicação móvel, o modelo geral da aplicação, a sua arquitetura lógica e o modelo de dados. Neste capítulo, delineamos todos os elementos que compõem a aplicação, desde a sua interface até à sua estrutura de funcionamento.</w:t>
+      </w:r>
+    </w:p>
+    <w:p>
+      <w:pPr>
+        <w:ind w:left="357" w:firstLine="351"/>
+        <w:rPr>
+          <w:rFonts w:cs="Times New Roman"/>
+        </w:rPr>
+      </w:pPr>
+      <w:r>
+        <w:rPr>
+          <w:rFonts w:cs="Times New Roman"/>
+        </w:rPr>
+        <w:t xml:space="preserve">No quarto capítulo, abordamos todo o desenvolvimento do sistema </w:t>
+      </w:r>
       <w:proofErr w:type="spellStart"/>
       <w:r>
         <w:rPr>
           <w:rFonts w:cs="Times New Roman"/>
         </w:rPr>
-        <w:t>Xxx</w:t>
+        <w:t>HappyGuest</w:t>
       </w:r>
       <w:proofErr w:type="spellEnd"/>
+      <w:r>
+        <w:rPr>
+          <w:rFonts w:cs="Times New Roman"/>
+        </w:rPr>
+        <w:t xml:space="preserve">, incluindo o desenvolvimento da API, de ambas as aplicações (web e móvel), os testes realizados na aplicação móvel e outros aspetos técnicos relevantes. Destacamos os </w:t>
+      </w:r>
+      <w:r>
+        <w:rPr>
+          <w:rFonts w:cs="Times New Roman"/>
+        </w:rPr>
+        <w:lastRenderedPageBreak/>
+        <w:t>principais desafios técnicos enfrentados durante o desenvolvimento e as soluções encontradas.</w:t>
+      </w:r>
+    </w:p>
+    <w:p>
+      <w:pPr>
+        <w:ind w:left="357" w:firstLine="351"/>
+        <w:rPr>
+          <w:rFonts w:cs="Times New Roman"/>
+        </w:rPr>
+      </w:pPr>
+      <w:r>
+        <w:rPr>
+          <w:rFonts w:cs="Times New Roman"/>
+        </w:rPr>
+        <w:t>Finalmente, apresentamos a conclusão do projeto, com uma avaliação global dos resultados alcançados, bem como as perspetivas para futuros trabalhos, que podem incluir melhorias na aplicação</w:t>
+      </w:r>
+      <w:r>
+        <w:rPr>
+          <w:rFonts w:cs="Times New Roman"/>
+        </w:rPr>
+        <w:t xml:space="preserve">, </w:t>
+      </w:r>
+      <w:r>
+        <w:rPr>
+          <w:rFonts w:cs="Times New Roman"/>
+        </w:rPr>
+        <w:t>novas funcionalidades para atender às necessidades em constante evolução da indústria hoteleira e dos clientes.</w:t>
+      </w:r>
+    </w:p>
+    <w:p>
+      <w:pPr>
+        <w:ind w:left="357" w:firstLine="351"/>
+        <w:rPr>
+          <w:rFonts w:cs="Times New Roman"/>
+        </w:rPr>
+      </w:pPr>
+    </w:p>
+    <w:p>
+      <w:pPr>
+        <w:ind w:left="357" w:firstLine="351"/>
+        <w:rPr>
+          <w:rFonts w:cs="Times New Roman"/>
+        </w:rPr>
+      </w:pPr>
+    </w:p>
+    <w:p>
+      <w:pPr>
+        <w:ind w:left="357" w:firstLine="351"/>
+        <w:rPr>
+          <w:rFonts w:cs="Times New Roman"/>
+        </w:rPr>
+      </w:pPr>
+    </w:p>
+    <w:p>
+      <w:pPr>
+        <w:ind w:left="357" w:firstLine="351"/>
+        <w:rPr>
+          <w:rFonts w:cs="Times New Roman"/>
+        </w:rPr>
+      </w:pPr>
+    </w:p>
+    <w:p>
+      <w:pPr>
+        <w:ind w:left="357" w:firstLine="351"/>
+        <w:rPr>
+          <w:rFonts w:cs="Times New Roman"/>
+        </w:rPr>
+      </w:pPr>
+    </w:p>
+    <w:p>
+      <w:pPr>
+        <w:ind w:left="357" w:firstLine="351"/>
+        <w:rPr>
+          <w:rFonts w:cs="Times New Roman"/>
+        </w:rPr>
+      </w:pPr>
+    </w:p>
+    <w:p>
+      <w:pPr>
+        <w:ind w:left="357" w:firstLine="351"/>
+        <w:rPr>
+          <w:rFonts w:cs="Times New Roman"/>
+        </w:rPr>
+      </w:pPr>
+    </w:p>
+    <w:p>
+      <w:pPr>
+        <w:ind w:firstLine="0"/>
+        <w:rPr>
+          <w:rFonts w:cs="Times New Roman"/>
+        </w:rPr>
+      </w:pPr>
+    </w:p>
+    <w:p>
+      <w:pPr>
+        <w:pStyle w:val="Ttulo1"/>
+      </w:pPr>
+      <w:bookmarkStart w:id="31" w:name="_Toc143640499"/>
+      <w:r>
+        <w:lastRenderedPageBreak/>
+        <w:t>Estudo Teórico</w:t>
+      </w:r>
+      <w:bookmarkEnd w:id="31"/>
     </w:p>
     <w:p>
       <w:pPr>
         <w:pStyle w:val="Ttulo2"/>
         <w:spacing w:line="360" w:lineRule="auto"/>
-      </w:pPr>
-      <w:r>
-        <w:t xml:space="preserve"> </w:t>
-      </w:r>
-      <w:bookmarkStart w:id="30" w:name="_Toc143640498"/>
-      <w:r>
-        <w:t>Estrutura do Relatório</w:t>
-      </w:r>
-      <w:bookmarkEnd w:id="30"/>
-    </w:p>
-    <w:p>
-      <w:pPr>
-        <w:spacing w:before="240"/>
+        <w:rPr>
+          <w:rFonts w:cs="Times New Roman"/>
+        </w:rPr>
+      </w:pPr>
+      <w:bookmarkStart w:id="32" w:name="_Toc143640500"/>
+      <w:r>
+        <w:rPr>
+          <w:rFonts w:cs="Times New Roman"/>
+        </w:rPr>
+        <w:t>Debate</w:t>
+      </w:r>
+      <w:bookmarkEnd w:id="32"/>
+    </w:p>
+    <w:p>
+      <w:pPr>
         <w:ind w:left="357" w:firstLine="351"/>
         <w:rPr>
           <w:rFonts w:cs="Times New Roman"/>
@@ -6260,7 +6495,7 @@
         <w:rPr>
           <w:rFonts w:cs="Times New Roman"/>
         </w:rPr>
-        <w:t>Este relatório está dividido em 4 capítulos que abrangem todo o processo de pesquisa, planeamento, construção e desenvolvimento do projeto.</w:t>
+        <w:t>Nesta primeira fase reunimos todas a ideias sem nenhum compromisso firme com direção ou resultado.</w:t>
       </w:r>
     </w:p>
     <w:p>
@@ -6274,188 +6509,8 @@
         <w:rPr>
           <w:rFonts w:cs="Times New Roman"/>
         </w:rPr>
-        <w:t xml:space="preserve">No primeiro capítulo, </w:t>
-      </w:r>
-      <w:r>
-        <w:rPr>
-          <w:rFonts w:cs="Times New Roman"/>
-        </w:rPr>
-        <w:t>é abordado</w:t>
-      </w:r>
-      <w:r>
-        <w:rPr>
-          <w:rFonts w:cs="Times New Roman"/>
-        </w:rPr>
-        <w:t xml:space="preserve"> todo o estudo teórico no contexto no qual a aplicação se insere, desde a pesquisa e o debate em torno de hotéis, população e sistemas para a construção do projeto.</w:t>
-      </w:r>
-    </w:p>
-    <w:p>
-      <w:pPr>
-        <w:ind w:left="357" w:firstLine="351"/>
-        <w:rPr>
-          <w:rFonts w:cs="Times New Roman"/>
-        </w:rPr>
-      </w:pPr>
-      <w:r>
-        <w:rPr>
-          <w:rFonts w:cs="Times New Roman"/>
-        </w:rPr>
-        <w:t xml:space="preserve">No segundo capítulo, são descritas as metodologias de desenvolvimento de software, indicando a metodologia escolhida para o desenvolvimento deste projeto. São apresentadas todas as decisões tomadas em relação à escolha do sistema, como as linguagens de programação utilizadas, entre outros. Além disso, </w:t>
-      </w:r>
-      <w:r>
-        <w:rPr>
-          <w:rFonts w:cs="Times New Roman"/>
-        </w:rPr>
-        <w:t>é</w:t>
-      </w:r>
-      <w:r>
-        <w:rPr>
-          <w:rFonts w:cs="Times New Roman"/>
-        </w:rPr>
-        <w:t xml:space="preserve"> detalhado o planeamento necessário para o projeto.</w:t>
-      </w:r>
-    </w:p>
-    <w:p>
-      <w:pPr>
-        <w:ind w:left="357" w:firstLine="351"/>
-        <w:rPr>
-          <w:rFonts w:cs="Times New Roman"/>
-        </w:rPr>
-      </w:pPr>
-      <w:r>
-        <w:rPr>
-          <w:rFonts w:cs="Times New Roman"/>
-        </w:rPr>
-        <w:t>No terceiro capítulo, são apresentados a definição do produto, os requisitos do sistema, o protótipo da aplicação móvel, o modelo geral da aplicação, a sua arquitetura lógica e o modelo de dados.</w:t>
-      </w:r>
-    </w:p>
-    <w:p>
-      <w:pPr>
-        <w:ind w:left="357" w:firstLine="351"/>
-        <w:rPr>
-          <w:rFonts w:cs="Times New Roman"/>
-        </w:rPr>
-      </w:pPr>
-      <w:r>
-        <w:rPr>
-          <w:rFonts w:cs="Times New Roman"/>
-        </w:rPr>
-        <w:t>No quarto capítulo, aborda-se todo o desenvolvimento do sistema HappyGuest, incluindo o desenvolvimento da API, de ambas as aplicações, os testes realizados na aplicação móvel, entre outros.</w:t>
-      </w:r>
-    </w:p>
-    <w:p>
-      <w:pPr>
-        <w:ind w:left="357" w:firstLine="351"/>
-        <w:rPr>
-          <w:rFonts w:cs="Times New Roman"/>
-        </w:rPr>
-      </w:pPr>
-    </w:p>
-    <w:p>
-      <w:pPr>
-        <w:ind w:left="357" w:firstLine="351"/>
-        <w:rPr>
-          <w:rFonts w:cs="Times New Roman"/>
-        </w:rPr>
-      </w:pPr>
-      <w:r>
-        <w:rPr>
-          <w:rFonts w:cs="Times New Roman"/>
-        </w:rPr>
-        <w:lastRenderedPageBreak/>
-        <w:t>Por fim, são apresentadas a conclusão do projeto e as possibilidades de trabalho futuro.</w:t>
-      </w:r>
-    </w:p>
-    <w:p>
-      <w:pPr>
-        <w:ind w:left="357" w:firstLine="351"/>
-        <w:rPr>
-          <w:rFonts w:cs="Times New Roman"/>
-        </w:rPr>
-      </w:pPr>
-    </w:p>
-    <w:p>
-      <w:pPr>
-        <w:ind w:left="357" w:firstLine="351"/>
-        <w:rPr>
-          <w:rFonts w:cs="Times New Roman"/>
-        </w:rPr>
-      </w:pPr>
-    </w:p>
-    <w:p>
-      <w:pPr>
-        <w:ind w:left="357" w:firstLine="351"/>
-        <w:rPr>
-          <w:rFonts w:cs="Times New Roman"/>
-        </w:rPr>
-      </w:pPr>
-    </w:p>
-    <w:p>
-      <w:pPr>
-        <w:ind w:left="357" w:firstLine="351"/>
-        <w:rPr>
-          <w:rFonts w:cs="Times New Roman"/>
-        </w:rPr>
-      </w:pPr>
-    </w:p>
-    <w:p>
-      <w:pPr>
-        <w:ind w:left="357" w:firstLine="351"/>
-        <w:rPr>
-          <w:rFonts w:cs="Times New Roman"/>
-        </w:rPr>
-      </w:pPr>
-    </w:p>
-    <w:p>
-      <w:pPr>
-        <w:ind w:left="357" w:firstLine="351"/>
-        <w:rPr>
-          <w:rFonts w:cs="Times New Roman"/>
-        </w:rPr>
-      </w:pPr>
-    </w:p>
-    <w:p>
-      <w:pPr>
-        <w:ind w:left="357" w:firstLine="351"/>
-        <w:rPr>
-          <w:rFonts w:cs="Times New Roman"/>
-        </w:rPr>
-      </w:pPr>
-    </w:p>
-    <w:p>
-      <w:pPr>
-        <w:ind w:left="357" w:firstLine="351"/>
-        <w:rPr>
-          <w:rFonts w:cs="Times New Roman"/>
-        </w:rPr>
-      </w:pPr>
-    </w:p>
-    <w:p>
-      <w:pPr>
-        <w:ind w:left="357" w:firstLine="351"/>
-        <w:rPr>
-          <w:rFonts w:cs="Times New Roman"/>
-        </w:rPr>
-      </w:pPr>
-    </w:p>
-    <w:p>
-      <w:pPr>
-        <w:ind w:left="357" w:firstLine="351"/>
-        <w:rPr>
-          <w:rFonts w:cs="Times New Roman"/>
-        </w:rPr>
-      </w:pPr>
-    </w:p>
-    <w:p>
-      <w:pPr>
-        <w:pStyle w:val="Ttulo1"/>
-      </w:pPr>
-      <w:bookmarkStart w:id="31" w:name="_Toc143640499"/>
-      <w:r>
-        <w:lastRenderedPageBreak/>
-        <w:t>Estudo Teórico</w:t>
-      </w:r>
-      <w:bookmarkEnd w:id="31"/>
+        <w:t>Começamos por interpretador o objetivo deste trabalho, e pensar nos recursos necessários para satisfazer o cliente da aplicação, tudo o que o cliente poderia querer ou não querer ver e fazer.</w:t>
+      </w:r>
     </w:p>
     <w:p>
       <w:pPr>
@@ -6465,51 +6520,6 @@
           <w:rFonts w:cs="Times New Roman"/>
         </w:rPr>
       </w:pPr>
-      <w:bookmarkStart w:id="32" w:name="_Toc143640500"/>
-      <w:r>
-        <w:rPr>
-          <w:rFonts w:cs="Times New Roman"/>
-        </w:rPr>
-        <w:t>Debate</w:t>
-      </w:r>
-      <w:bookmarkEnd w:id="32"/>
-    </w:p>
-    <w:p>
-      <w:pPr>
-        <w:ind w:left="357" w:firstLine="351"/>
-        <w:rPr>
-          <w:rFonts w:cs="Times New Roman"/>
-        </w:rPr>
-      </w:pPr>
-      <w:r>
-        <w:rPr>
-          <w:rFonts w:cs="Times New Roman"/>
-        </w:rPr>
-        <w:t>Nesta primeira fase reunimos todas a ideias sem nenhum compromisso firme com direção ou resultado.</w:t>
-      </w:r>
-    </w:p>
-    <w:p>
-      <w:pPr>
-        <w:ind w:left="357" w:firstLine="351"/>
-        <w:rPr>
-          <w:rFonts w:cs="Times New Roman"/>
-        </w:rPr>
-      </w:pPr>
-      <w:r>
-        <w:rPr>
-          <w:rFonts w:cs="Times New Roman"/>
-        </w:rPr>
-        <w:t>Começamos por interpretador o objetivo deste trabalho, e pensar nos recursos necessários para satisfazer o cliente da aplicação, tudo o que o cliente poderia querer ou não querer ver e fazer.</w:t>
-      </w:r>
-    </w:p>
-    <w:p>
-      <w:pPr>
-        <w:pStyle w:val="Ttulo2"/>
-        <w:spacing w:line="360" w:lineRule="auto"/>
-        <w:rPr>
-          <w:rFonts w:cs="Times New Roman"/>
-        </w:rPr>
-      </w:pPr>
       <w:bookmarkStart w:id="33" w:name="_Toc143640501"/>
       <w:r>
         <w:rPr>
@@ -6760,21 +6770,7 @@
         <w:rPr>
           <w:rFonts w:cs="Times New Roman"/>
         </w:rPr>
-        <w:t xml:space="preserve"> “</w:t>
-      </w:r>
-      <w:proofErr w:type="gramStart"/>
-      <w:r>
-        <w:rPr>
-          <w:rFonts w:cs="Times New Roman"/>
-        </w:rPr>
-        <w:t>,”RIU</w:t>
-      </w:r>
-      <w:proofErr w:type="gramEnd"/>
-      <w:r>
-        <w:rPr>
-          <w:rFonts w:cs="Times New Roman"/>
-        </w:rPr>
-        <w:t xml:space="preserve"> </w:t>
+        <w:t xml:space="preserve"> “,”RIU </w:t>
       </w:r>
       <w:proofErr w:type="spellStart"/>
       <w:r>
@@ -8255,7 +8251,6 @@
         </w:rPr>
         <w:t xml:space="preserve">Nesta funcionalidade, o principal objetivo será listar todos os serviços disponibilizados pelo hotel, os quais os clientes podem requisitar para aprimorar sua experiência durante a estadia. A interface de serviços funcionará como um catálogo interativo, fornecendo </w:t>
       </w:r>
-      <w:proofErr w:type="gramStart"/>
       <w:r>
         <w:rPr>
           <w:rFonts w:cs="Times New Roman"/>
@@ -8266,14 +8261,7 @@
         <w:rPr>
           <w:rFonts w:cs="Times New Roman"/>
         </w:rPr>
-        <w:t>s hóspedes informações detalhadas</w:t>
-      </w:r>
-      <w:proofErr w:type="gramEnd"/>
-      <w:r>
-        <w:rPr>
-          <w:rFonts w:cs="Times New Roman"/>
-        </w:rPr>
-        <w:t xml:space="preserve"> sobre cada serviço oferecido, incluindo descrições, preços, horários de disponibilidade e qualquer outra informação relevante.</w:t>
+        <w:t>s hóspedes informações detalhadas sobre cada serviço oferecido, incluindo descrições, preços, horários de disponibilidade e qualquer outra informação relevante.</w:t>
       </w:r>
     </w:p>
     <w:p>
@@ -8396,15 +8384,7 @@
         <w:t>foco</w:t>
       </w:r>
       <w:r>
-        <w:t xml:space="preserve"> principal será fornecer </w:t>
-      </w:r>
-      <w:proofErr w:type="gramStart"/>
-      <w:r>
-        <w:t>aos hóspedes informações detalhadas e úteis</w:t>
-      </w:r>
-      <w:proofErr w:type="gramEnd"/>
-      <w:r>
-        <w:t xml:space="preserve"> sobre a região circundante ao hotel. Através desta, os hóspedes terão acesso a dados relevantes sobre atrações turísticas, pontos de interesse e outras informações que possam enriquecer a sua estadia e experiência na área.</w:t>
+        <w:t xml:space="preserve"> principal será fornecer aos hóspedes informações detalhadas e úteis sobre a região circundante ao hotel. Através desta, os hóspedes terão acesso a dados relevantes sobre atrações turísticas, pontos de interesse e outras informações que possam enriquecer a sua estadia e experiência na área.</w:t>
       </w:r>
     </w:p>
     <w:p>
@@ -8443,15 +8423,7 @@
         <w:t xml:space="preserve"> desta funcionalidade</w:t>
       </w:r>
       <w:r>
-        <w:t xml:space="preserve"> será disponibilizar </w:t>
-      </w:r>
-      <w:proofErr w:type="gramStart"/>
-      <w:r>
-        <w:t>aos hóspedes informações completas e relevantes</w:t>
-      </w:r>
-      <w:proofErr w:type="gramEnd"/>
-      <w:r>
-        <w:t xml:space="preserve"> sobre as instalações e serviços oferecidos pelo próprio hotel. Através </w:t>
+        <w:t xml:space="preserve"> será disponibilizar aos hóspedes informações completas e relevantes sobre as instalações e serviços oferecidos pelo próprio hotel. Através </w:t>
       </w:r>
       <w:r>
         <w:t>da mesma</w:t>
@@ -9670,7 +9642,6 @@
         <w:t xml:space="preserve">Sistema de Gestão Hoteleira | </w:t>
       </w:r>
       <w:proofErr w:type="spellStart"/>
-      <w:proofErr w:type="gramStart"/>
       <w:r>
         <w:rPr>
           <w:rFonts w:cs="Times New Roman"/>
@@ -9682,14 +9653,7 @@
         <w:rPr>
           <w:rFonts w:cs="Times New Roman"/>
         </w:rPr>
-        <w:t xml:space="preserve"> :</w:t>
-      </w:r>
-      <w:proofErr w:type="gramEnd"/>
-      <w:r>
-        <w:rPr>
-          <w:rFonts w:cs="Times New Roman"/>
-        </w:rPr>
-        <w:t xml:space="preserve"> </w:t>
+        <w:t xml:space="preserve"> : </w:t>
       </w:r>
       <w:hyperlink r:id="rId19" w:history="1">
         <w:r>
@@ -9716,7 +9680,6 @@
         <w:t xml:space="preserve">Create Presentations, Infographics, Design &amp; Video | </w:t>
       </w:r>
       <w:proofErr w:type="spellStart"/>
-      <w:proofErr w:type="gramStart"/>
       <w:r>
         <w:rPr>
           <w:rFonts w:cs="Times New Roman"/>
@@ -9730,15 +9693,7 @@
           <w:rFonts w:cs="Times New Roman"/>
           <w:lang w:val="en-US"/>
         </w:rPr>
-        <w:t xml:space="preserve"> :</w:t>
-      </w:r>
-      <w:proofErr w:type="gramEnd"/>
-      <w:r>
-        <w:rPr>
-          <w:rFonts w:cs="Times New Roman"/>
-          <w:lang w:val="en-US"/>
-        </w:rPr>
-        <w:t xml:space="preserve"> </w:t>
+        <w:t xml:space="preserve"> : </w:t>
       </w:r>
       <w:hyperlink r:id="rId20" w:history="1">
         <w:r>
@@ -9769,21 +9724,7 @@
         <w:rPr>
           <w:rFonts w:cs="Times New Roman"/>
         </w:rPr>
-        <w:t xml:space="preserve"> – </w:t>
-      </w:r>
-      <w:proofErr w:type="gramStart"/>
-      <w:r>
-        <w:rPr>
-          <w:rFonts w:cs="Times New Roman"/>
-        </w:rPr>
-        <w:t>Protótipo :</w:t>
-      </w:r>
-      <w:proofErr w:type="gramEnd"/>
-      <w:r>
-        <w:rPr>
-          <w:rFonts w:cs="Times New Roman"/>
-        </w:rPr>
-        <w:t xml:space="preserve"> </w:t>
+        <w:t xml:space="preserve"> – Protótipo : </w:t>
       </w:r>
       <w:hyperlink r:id="rId21" w:history="1">
         <w:r>
@@ -9850,21 +9791,12 @@
           <w:lang w:val="en-US"/>
         </w:rPr>
       </w:pPr>
-      <w:proofErr w:type="gramStart"/>
       <w:r>
         <w:rPr>
           <w:rFonts w:cs="Times New Roman"/>
           <w:lang w:val="en-US"/>
         </w:rPr>
-        <w:t>Icons :</w:t>
-      </w:r>
-      <w:proofErr w:type="gramEnd"/>
-      <w:r>
-        <w:rPr>
-          <w:rFonts w:cs="Times New Roman"/>
-          <w:lang w:val="en-US"/>
-        </w:rPr>
-        <w:t xml:space="preserve"> </w:t>
+        <w:t xml:space="preserve">Icons : </w:t>
       </w:r>
       <w:hyperlink r:id="rId23" w:history="1">
         <w:r>
@@ -14932,6 +14864,10 @@
 </file>
 
 <file path=customXml/item1.xml><?xml version="1.0" encoding="utf-8"?>
+<b:Sources xmlns:b="http://schemas.openxmlformats.org/officeDocument/2006/bibliography" xmlns="http://schemas.openxmlformats.org/officeDocument/2006/bibliography" SelectedStyle="\APA.XSL" StyleName="APA"/>
+</file>
+
+<file path=customXml/item2.xml><?xml version="1.0" encoding="utf-8"?>
 <MENU label="Campos" version="1">
   <NODE label="Novo Registo" type="NewCard" replaceValue="false">
     <FIELD label="Nº de Registo">
@@ -16175,20 +16111,16 @@
 </MENU>
 </file>
 
-<file path=customXml/item2.xml><?xml version="1.0" encoding="utf-8"?>
-<b:Sources xmlns:b="http://schemas.openxmlformats.org/officeDocument/2006/bibliography" xmlns="http://schemas.openxmlformats.org/officeDocument/2006/bibliography" SelectedStyle="\APA.XSL" StyleName="APA"/>
-</file>
-
 <file path=customXml/itemProps1.xml><?xml version="1.0" encoding="utf-8"?>
-<ds:datastoreItem xmlns:ds="http://schemas.openxmlformats.org/officeDocument/2006/customXml" ds:itemID="{5BE40977-15C1-4F89-8625-D3B696DD90BF}">
-  <ds:schemaRefs/>
-</ds:datastoreItem>
-</file>
-
-<file path=customXml/itemProps2.xml><?xml version="1.0" encoding="utf-8"?>
 <ds:datastoreItem xmlns:ds="http://schemas.openxmlformats.org/officeDocument/2006/customXml" ds:itemID="{1FB9936B-06EA-45EA-B6AC-C64AB31F4881}">
   <ds:schemaRefs>
     <ds:schemaRef ds:uri="http://schemas.openxmlformats.org/officeDocument/2006/bibliography"/>
   </ds:schemaRefs>
 </ds:datastoreItem>
+</file>
+
+<file path=customXml/itemProps2.xml><?xml version="1.0" encoding="utf-8"?>
+<ds:datastoreItem xmlns:ds="http://schemas.openxmlformats.org/officeDocument/2006/customXml" ds:itemID="{5BE40977-15C1-4F89-8625-D3B696DD90BF}">
+  <ds:schemaRefs/>
+</ds:datastoreItem>
 </file>
</xml_diff>